<commit_message>
update for SQL Server CE toolbox
</commit_message>
<xml_diff>
--- a/Tutorials/TW 14/Tutorial 14.docx
+++ b/Tutorials/TW 14/Tutorial 14.docx
@@ -1,6 +1,6 @@
 
 <file path=word/document.xml><?xml version="1.0" encoding="utf-8"?>
-<w:document xmlns:wpc="http://schemas.microsoft.com/office/word/2010/wordprocessingCanvas" xmlns:mc="http://schemas.openxmlformats.org/markup-compatibility/2006" xmlns:o="urn:schemas-microsoft-com:office:office" xmlns:r="http://schemas.openxmlformats.org/officeDocument/2006/relationships" xmlns:m="http://schemas.openxmlformats.org/officeDocument/2006/math" xmlns:v="urn:schemas-microsoft-com:vml" xmlns:wp14="http://schemas.microsoft.com/office/word/2010/wordprocessingDrawing" xmlns:wp="http://schemas.openxmlformats.org/drawingml/2006/wordprocessingDrawing" xmlns:w10="urn:schemas-microsoft-com:office:word" xmlns:w="http://schemas.openxmlformats.org/wordprocessingml/2006/main" xmlns:w14="http://schemas.microsoft.com/office/word/2010/wordml" xmlns:w15="http://schemas.microsoft.com/office/word/2012/wordml" xmlns:wpg="http://schemas.microsoft.com/office/word/2010/wordprocessingGroup" xmlns:wpi="http://schemas.microsoft.com/office/word/2010/wordprocessingInk" xmlns:wne="http://schemas.microsoft.com/office/word/2006/wordml" xmlns:wps="http://schemas.microsoft.com/office/word/2010/wordprocessingShape" mc:Ignorable="w14 w15 wp14">
+<w:document xmlns:wpc="http://schemas.microsoft.com/office/word/2010/wordprocessingCanvas" xmlns:cx="http://schemas.microsoft.com/office/drawing/2014/chartex" xmlns:cx1="http://schemas.microsoft.com/office/drawing/2015/9/8/chartex" xmlns:cx2="http://schemas.microsoft.com/office/drawing/2015/10/21/chartex" xmlns:cx3="http://schemas.microsoft.com/office/drawing/2016/5/9/chartex" xmlns:cx4="http://schemas.microsoft.com/office/drawing/2016/5/10/chartex" xmlns:cx5="http://schemas.microsoft.com/office/drawing/2016/5/11/chartex" xmlns:cx6="http://schemas.microsoft.com/office/drawing/2016/5/12/chartex" xmlns:cx7="http://schemas.microsoft.com/office/drawing/2016/5/13/chartex" xmlns:cx8="http://schemas.microsoft.com/office/drawing/2016/5/14/chartex" xmlns:mc="http://schemas.openxmlformats.org/markup-compatibility/2006" xmlns:aink="http://schemas.microsoft.com/office/drawing/2016/ink" xmlns:am3d="http://schemas.microsoft.com/office/drawing/2017/model3d" xmlns:o="urn:schemas-microsoft-com:office:office" xmlns:r="http://schemas.openxmlformats.org/officeDocument/2006/relationships" xmlns:m="http://schemas.openxmlformats.org/officeDocument/2006/math" xmlns:v="urn:schemas-microsoft-com:vml" xmlns:wp14="http://schemas.microsoft.com/office/word/2010/wordprocessingDrawing" xmlns:wp="http://schemas.openxmlformats.org/drawingml/2006/wordprocessingDrawing" xmlns:w10="urn:schemas-microsoft-com:office:word" xmlns:w="http://schemas.openxmlformats.org/wordprocessingml/2006/main" xmlns:w14="http://schemas.microsoft.com/office/word/2010/wordml" xmlns:w15="http://schemas.microsoft.com/office/word/2012/wordml" xmlns:w16cid="http://schemas.microsoft.com/office/word/2016/wordml/cid" xmlns:w16se="http://schemas.microsoft.com/office/word/2015/wordml/symex" xmlns:wpg="http://schemas.microsoft.com/office/word/2010/wordprocessingGroup" xmlns:wpi="http://schemas.microsoft.com/office/word/2010/wordprocessingInk" xmlns:wne="http://schemas.microsoft.com/office/word/2006/wordml" xmlns:wps="http://schemas.microsoft.com/office/word/2010/wordprocessingShape" mc:Ignorable="w14 w15 w16se w16cid wp14">
   <w:body>
     <w:p>
       <w:pPr>
@@ -20,8 +20,6 @@
         </w:rPr>
         <w:t>4</w:t>
       </w:r>
-      <w:bookmarkStart w:id="0" w:name="_GoBack"/>
-      <w:bookmarkEnd w:id="0"/>
     </w:p>
     <w:p>
       <w:pPr>
@@ -128,7 +126,16 @@
         <w:rPr>
           <w:lang w:val="en-US"/>
         </w:rPr>
-        <w:t>SqlCeVsToolbox.4.7.666</w:t>
+        <w:t>SQLite</w:t>
+      </w:r>
+      <w:r>
+        <w:t>_</w:t>
+      </w:r>
+      <w:r>
+        <w:rPr>
+          <w:lang w:val="en-US"/>
+        </w:rPr>
+        <w:t>and_SQL_Server_Compact_Toolbox_v4.8.735</w:t>
       </w:r>
       <w:r>
         <w:rPr>
@@ -136,6 +143,8 @@
         </w:rPr>
         <w:t>.vsix</w:t>
       </w:r>
+      <w:bookmarkStart w:id="0" w:name="_GoBack"/>
+      <w:bookmarkEnd w:id="0"/>
       <w:r>
         <w:rPr>
           <w:lang w:val="en-US"/>
@@ -204,21 +213,7 @@
         <w:rPr>
           <w:lang w:val="en-US"/>
         </w:rPr>
-        <w:t>SQLite/</w:t>
-      </w:r>
-      <w:proofErr w:type="spellStart"/>
-      <w:r>
-        <w:rPr>
-          <w:lang w:val="en-US"/>
-        </w:rPr>
-        <w:t>Sql</w:t>
-      </w:r>
-      <w:proofErr w:type="spellEnd"/>
-      <w:r>
-        <w:rPr>
-          <w:lang w:val="en-US"/>
-        </w:rPr>
-        <w:t xml:space="preserve"> Server Compact</w:t>
+        <w:t>SQLite/Sql Server Compact</w:t>
       </w:r>
       <w:r>
         <w:rPr>
@@ -289,21 +284,7 @@
         <w:rPr>
           <w:lang w:val="en-US"/>
         </w:rPr>
-        <w:t xml:space="preserve">. Call it </w:t>
-      </w:r>
-      <w:proofErr w:type="spellStart"/>
-      <w:r>
-        <w:rPr>
-          <w:lang w:val="en-US"/>
-        </w:rPr>
-        <w:t>WIUT.sdf</w:t>
-      </w:r>
-      <w:proofErr w:type="spellEnd"/>
-      <w:r>
-        <w:rPr>
-          <w:lang w:val="en-US"/>
-        </w:rPr>
-        <w:t xml:space="preserve"> as click on </w:t>
+        <w:t xml:space="preserve">. Call it WIUT.sdf as click on </w:t>
       </w:r>
       <w:r>
         <w:rPr>
@@ -360,7 +341,7 @@
           <w:lang w:val="en-US" w:eastAsia="en-US"/>
         </w:rPr>
         <w:drawing>
-          <wp:inline distT="0" distB="0" distL="0" distR="0" wp14:anchorId="2E18C2CD" wp14:editId="2D1F4AF4">
+          <wp:inline distT="0" distB="0" distL="0" distR="0" wp14:anchorId="11B4401A" wp14:editId="4B0BE7C2">
             <wp:extent cx="5940425" cy="1325245"/>
             <wp:effectExtent l="0" t="0" r="3175" b="8255"/>
             <wp:docPr id="1" name="Picture 1"/>
@@ -431,7 +412,7 @@
           <w:lang w:val="en-US" w:eastAsia="en-US"/>
         </w:rPr>
         <w:drawing>
-          <wp:inline distT="0" distB="0" distL="0" distR="0" wp14:anchorId="0ECF4157" wp14:editId="6939CD0B">
+          <wp:inline distT="0" distB="0" distL="0" distR="0" wp14:anchorId="22C6E4CE" wp14:editId="434478D2">
             <wp:extent cx="4302729" cy="2171174"/>
             <wp:effectExtent l="0" t="0" r="3175" b="635"/>
             <wp:docPr id="3" name="Picture 3"/>
@@ -502,7 +483,7 @@
           <w:lang w:val="en-US" w:eastAsia="en-US"/>
         </w:rPr>
         <w:drawing>
-          <wp:inline distT="0" distB="0" distL="0" distR="0" wp14:anchorId="1988D262" wp14:editId="78299A13">
+          <wp:inline distT="0" distB="0" distL="0" distR="0" wp14:anchorId="34DBDCCB" wp14:editId="71B21CAD">
             <wp:extent cx="2653443" cy="659388"/>
             <wp:effectExtent l="0" t="0" r="0" b="7620"/>
             <wp:docPr id="4" name="Picture 4"/>
@@ -565,7 +546,7 @@
           <w:lang w:val="en-US" w:eastAsia="en-US"/>
         </w:rPr>
         <w:drawing>
-          <wp:inline distT="0" distB="0" distL="0" distR="0" wp14:anchorId="1A5C1389" wp14:editId="40A3C0E2">
+          <wp:inline distT="0" distB="0" distL="0" distR="0" wp14:anchorId="59031D3F" wp14:editId="6785D23A">
             <wp:extent cx="2142950" cy="1190527"/>
             <wp:effectExtent l="0" t="0" r="0" b="0"/>
             <wp:docPr id="5" name="Picture 5"/>
@@ -648,7 +629,7 @@
           <w:lang w:val="en-US" w:eastAsia="en-US"/>
         </w:rPr>
         <w:drawing>
-          <wp:inline distT="0" distB="0" distL="0" distR="0">
+          <wp:inline distT="0" distB="0" distL="0" distR="0" wp14:anchorId="13DEDAD5" wp14:editId="677DD619">
             <wp:extent cx="4712335" cy="639445"/>
             <wp:effectExtent l="0" t="0" r="0" b="8255"/>
             <wp:docPr id="2" name="Picture 1"/>
@@ -756,7 +737,7 @@
           <w:lang w:val="en-US" w:eastAsia="en-US"/>
         </w:rPr>
         <w:drawing>
-          <wp:inline distT="0" distB="0" distL="0" distR="0" wp14:anchorId="3ABD6EA7" wp14:editId="2F4AD4B9">
+          <wp:inline distT="0" distB="0" distL="0" distR="0" wp14:anchorId="618B6A2D" wp14:editId="3C752C2C">
             <wp:extent cx="4582478" cy="3932481"/>
             <wp:effectExtent l="0" t="0" r="8890" b="0"/>
             <wp:docPr id="6" name="Picture 6"/>
@@ -840,21 +821,7 @@
         <w:rPr>
           <w:lang w:val="en-US"/>
         </w:rPr>
-        <w:t xml:space="preserve">Add </w:t>
-      </w:r>
-      <w:proofErr w:type="spellStart"/>
-      <w:r>
-        <w:rPr>
-          <w:lang w:val="en-US"/>
-        </w:rPr>
-        <w:t>parameterless</w:t>
-      </w:r>
-      <w:proofErr w:type="spellEnd"/>
-      <w:r>
-        <w:rPr>
-          <w:lang w:val="en-US"/>
-        </w:rPr>
-        <w:t xml:space="preserve"> constructor</w:t>
+        <w:t>Add parameterless constructor</w:t>
       </w:r>
     </w:p>
     <w:p>
@@ -890,7 +857,6 @@
         </w:rPr>
         <w:t xml:space="preserve">Create </w:t>
       </w:r>
-      <w:proofErr w:type="spellStart"/>
       <w:r>
         <w:rPr>
           <w:lang w:val="en-US"/>
@@ -913,34 +879,13 @@
         <w:rPr>
           <w:lang w:val="en-US"/>
         </w:rPr>
-        <w:t>oad</w:t>
-      </w:r>
-      <w:proofErr w:type="spellEnd"/>
-      <w:r>
-        <w:rPr>
-          <w:lang w:val="en-US"/>
-        </w:rPr>
-        <w:t xml:space="preserve"> </w:t>
-      </w:r>
-      <w:r>
-        <w:rPr>
-          <w:lang w:val="en-US"/>
-        </w:rPr>
-        <w:t xml:space="preserve">event in the Form1 and create an applicant and a course. Show some properties of the applicant in </w:t>
-      </w:r>
-      <w:proofErr w:type="spellStart"/>
-      <w:r>
-        <w:rPr>
-          <w:lang w:val="en-US"/>
-        </w:rPr>
-        <w:t>messagebox</w:t>
-      </w:r>
-      <w:proofErr w:type="spellEnd"/>
-      <w:r>
-        <w:rPr>
-          <w:lang w:val="en-US"/>
-        </w:rPr>
-        <w:t>:</w:t>
+        <w:t xml:space="preserve">oad </w:t>
+      </w:r>
+      <w:r>
+        <w:rPr>
+          <w:lang w:val="en-US"/>
+        </w:rPr>
+        <w:t>event in the Form1 and create an applicant and a course. Show some properties of the applicant in messagebox:</w:t>
       </w:r>
     </w:p>
     <w:p>
@@ -1021,29 +966,7 @@
           <w:szCs w:val="19"/>
           <w:lang w:val="en-US" w:eastAsia="en-US"/>
         </w:rPr>
-        <w:t xml:space="preserve"> sender, </w:t>
-      </w:r>
-      <w:proofErr w:type="spellStart"/>
-      <w:r>
-        <w:rPr>
-          <w:rFonts w:ascii="Consolas" w:hAnsi="Consolas" w:cs="Consolas"/>
-          <w:color w:val="000000"/>
-          <w:sz w:val="19"/>
-          <w:szCs w:val="19"/>
-          <w:lang w:val="en-US" w:eastAsia="en-US"/>
-        </w:rPr>
-        <w:t>EventArgs</w:t>
-      </w:r>
-      <w:proofErr w:type="spellEnd"/>
-      <w:r>
-        <w:rPr>
-          <w:rFonts w:ascii="Consolas" w:hAnsi="Consolas" w:cs="Consolas"/>
-          <w:color w:val="000000"/>
-          <w:sz w:val="19"/>
-          <w:szCs w:val="19"/>
-          <w:lang w:val="en-US" w:eastAsia="en-US"/>
-        </w:rPr>
-        <w:t xml:space="preserve"> e)</w:t>
+        <w:t xml:space="preserve"> sender, EventArgs e)</w:t>
       </w:r>
     </w:p>
     <w:p>
@@ -1084,7 +1007,6 @@
           <w:lang w:val="en-US" w:eastAsia="en-US"/>
         </w:rPr>
       </w:pPr>
-      <w:proofErr w:type="spellStart"/>
       <w:r>
         <w:rPr>
           <w:rFonts w:ascii="Consolas" w:hAnsi="Consolas" w:cs="Consolas"/>
@@ -1095,7 +1017,6 @@
         </w:rPr>
         <w:t>var</w:t>
       </w:r>
-      <w:proofErr w:type="spellEnd"/>
       <w:r>
         <w:rPr>
           <w:rFonts w:ascii="Consolas" w:hAnsi="Consolas" w:cs="Consolas"/>
@@ -1104,29 +1025,7 @@
           <w:szCs w:val="19"/>
           <w:lang w:val="en-US" w:eastAsia="en-US"/>
         </w:rPr>
-        <w:t xml:space="preserve"> </w:t>
-      </w:r>
-      <w:proofErr w:type="spellStart"/>
-      <w:r>
-        <w:rPr>
-          <w:rFonts w:ascii="Consolas" w:hAnsi="Consolas" w:cs="Consolas"/>
-          <w:color w:val="000000"/>
-          <w:sz w:val="19"/>
-          <w:szCs w:val="19"/>
-          <w:lang w:val="en-US" w:eastAsia="en-US"/>
-        </w:rPr>
-        <w:t>bis</w:t>
-      </w:r>
-      <w:proofErr w:type="spellEnd"/>
-      <w:r>
-        <w:rPr>
-          <w:rFonts w:ascii="Consolas" w:hAnsi="Consolas" w:cs="Consolas"/>
-          <w:color w:val="000000"/>
-          <w:sz w:val="19"/>
-          <w:szCs w:val="19"/>
-          <w:lang w:val="en-US" w:eastAsia="en-US"/>
-        </w:rPr>
-        <w:t xml:space="preserve"> = </w:t>
+        <w:t xml:space="preserve"> bis = </w:t>
       </w:r>
       <w:r>
         <w:rPr>
@@ -1192,7 +1091,6 @@
         </w:rPr>
         <w:t xml:space="preserve">       </w:t>
       </w:r>
-      <w:proofErr w:type="spellStart"/>
       <w:r>
         <w:rPr>
           <w:rFonts w:ascii="Consolas" w:hAnsi="Consolas" w:cs="Consolas"/>
@@ -1203,7 +1101,6 @@
         </w:rPr>
         <w:t>var</w:t>
       </w:r>
-      <w:proofErr w:type="spellEnd"/>
       <w:r>
         <w:rPr>
           <w:rFonts w:ascii="Consolas" w:hAnsi="Consolas" w:cs="Consolas"/>
@@ -1286,29 +1183,7 @@
           <w:szCs w:val="19"/>
           <w:lang w:val="en-US" w:eastAsia="en-US"/>
         </w:rPr>
-        <w:t>"</w:t>
-      </w:r>
-      <w:proofErr w:type="spellStart"/>
-      <w:r>
-        <w:rPr>
-          <w:rFonts w:ascii="Consolas" w:hAnsi="Consolas" w:cs="Consolas"/>
-          <w:color w:val="A31515"/>
-          <w:sz w:val="19"/>
-          <w:szCs w:val="19"/>
-          <w:lang w:val="en-US" w:eastAsia="en-US"/>
-        </w:rPr>
-        <w:t>Kozlova</w:t>
-      </w:r>
-      <w:proofErr w:type="spellEnd"/>
-      <w:r>
-        <w:rPr>
-          <w:rFonts w:ascii="Consolas" w:hAnsi="Consolas" w:cs="Consolas"/>
-          <w:color w:val="A31515"/>
-          <w:sz w:val="19"/>
-          <w:szCs w:val="19"/>
-          <w:lang w:val="en-US" w:eastAsia="en-US"/>
-        </w:rPr>
-        <w:t>"</w:t>
+        <w:t>"Kozlova"</w:t>
       </w:r>
       <w:r>
         <w:rPr>
@@ -1406,29 +1281,7 @@
           <w:szCs w:val="19"/>
           <w:lang w:val="en-US" w:eastAsia="en-US"/>
         </w:rPr>
-        <w:t xml:space="preserve"> </w:t>
-      </w:r>
-      <w:proofErr w:type="spellStart"/>
-      <w:r>
-        <w:rPr>
-          <w:rFonts w:ascii="Consolas" w:hAnsi="Consolas" w:cs="Consolas"/>
-          <w:color w:val="000000"/>
-          <w:sz w:val="19"/>
-          <w:szCs w:val="19"/>
-          <w:lang w:val="en-US" w:eastAsia="en-US"/>
-        </w:rPr>
-        <w:t>DateTime</w:t>
-      </w:r>
-      <w:proofErr w:type="spellEnd"/>
-      <w:r>
-        <w:rPr>
-          <w:rFonts w:ascii="Consolas" w:hAnsi="Consolas" w:cs="Consolas"/>
-          <w:color w:val="000000"/>
-          <w:sz w:val="19"/>
-          <w:szCs w:val="19"/>
-          <w:lang w:val="en-US" w:eastAsia="en-US"/>
-        </w:rPr>
-        <w:t xml:space="preserve">(1995, 4, 10), </w:t>
+        <w:t xml:space="preserve"> DateTime(1995, 4, 10), </w:t>
       </w:r>
     </w:p>
     <w:p>
@@ -1540,29 +1393,7 @@
           <w:szCs w:val="19"/>
           <w:lang w:val="en-US" w:eastAsia="en-US"/>
         </w:rPr>
-        <w:t xml:space="preserve">                </w:t>
-      </w:r>
-      <w:proofErr w:type="spellStart"/>
-      <w:r>
-        <w:rPr>
-          <w:rFonts w:ascii="Consolas" w:hAnsi="Consolas" w:cs="Consolas"/>
-          <w:color w:val="000000"/>
-          <w:sz w:val="19"/>
-          <w:szCs w:val="19"/>
-          <w:lang w:val="en-US" w:eastAsia="en-US"/>
-        </w:rPr>
-        <w:t>bis</w:t>
-      </w:r>
-      <w:proofErr w:type="spellEnd"/>
-      <w:r>
-        <w:rPr>
-          <w:rFonts w:ascii="Consolas" w:hAnsi="Consolas" w:cs="Consolas"/>
-          <w:color w:val="000000"/>
-          <w:sz w:val="19"/>
-          <w:szCs w:val="19"/>
-          <w:lang w:val="en-US" w:eastAsia="en-US"/>
-        </w:rPr>
-        <w:t>);</w:t>
+        <w:t xml:space="preserve">                bis);</w:t>
       </w:r>
     </w:p>
     <w:p>
@@ -1586,9 +1417,18 @@
           <w:szCs w:val="19"/>
           <w:lang w:val="en-US" w:eastAsia="en-US"/>
         </w:rPr>
-        <w:t xml:space="preserve">       </w:t>
-      </w:r>
-      <w:proofErr w:type="spellStart"/>
+        <w:t xml:space="preserve">       MessageBox.Show(</w:t>
+      </w:r>
+      <w:r>
+        <w:rPr>
+          <w:rFonts w:ascii="Consolas" w:hAnsi="Consolas" w:cs="Consolas"/>
+          <w:color w:val="A31515"/>
+          <w:sz w:val="19"/>
+          <w:szCs w:val="19"/>
+          <w:lang w:val="en-US" w:eastAsia="en-US"/>
+        </w:rPr>
+        <w:t>$"</w:t>
+      </w:r>
       <w:r>
         <w:rPr>
           <w:rFonts w:ascii="Consolas" w:hAnsi="Consolas" w:cs="Consolas"/>
@@ -1597,9 +1437,18 @@
           <w:szCs w:val="19"/>
           <w:lang w:val="en-US" w:eastAsia="en-US"/>
         </w:rPr>
-        <w:t>MessageBox.Show</w:t>
-      </w:r>
-      <w:proofErr w:type="spellEnd"/>
+        <w:t>{applicant.Name}</w:t>
+      </w:r>
+      <w:r>
+        <w:rPr>
+          <w:rFonts w:ascii="Consolas" w:hAnsi="Consolas" w:cs="Consolas"/>
+          <w:color w:val="A31515"/>
+          <w:sz w:val="19"/>
+          <w:szCs w:val="19"/>
+          <w:lang w:val="en-US" w:eastAsia="en-US"/>
+        </w:rPr>
+        <w:t xml:space="preserve"> is on </w:t>
+      </w:r>
       <w:r>
         <w:rPr>
           <w:rFonts w:ascii="Consolas" w:hAnsi="Consolas" w:cs="Consolas"/>
@@ -1608,91 +1457,7 @@
           <w:szCs w:val="19"/>
           <w:lang w:val="en-US" w:eastAsia="en-US"/>
         </w:rPr>
-        <w:t>(</w:t>
-      </w:r>
-      <w:r>
-        <w:rPr>
-          <w:rFonts w:ascii="Consolas" w:hAnsi="Consolas" w:cs="Consolas"/>
-          <w:color w:val="A31515"/>
-          <w:sz w:val="19"/>
-          <w:szCs w:val="19"/>
-          <w:lang w:val="en-US" w:eastAsia="en-US"/>
-        </w:rPr>
-        <w:t>$"</w:t>
-      </w:r>
-      <w:r>
-        <w:rPr>
-          <w:rFonts w:ascii="Consolas" w:hAnsi="Consolas" w:cs="Consolas"/>
-          <w:color w:val="000000"/>
-          <w:sz w:val="19"/>
-          <w:szCs w:val="19"/>
-          <w:lang w:val="en-US" w:eastAsia="en-US"/>
-        </w:rPr>
-        <w:t>{</w:t>
-      </w:r>
-      <w:proofErr w:type="spellStart"/>
-      <w:r>
-        <w:rPr>
-          <w:rFonts w:ascii="Consolas" w:hAnsi="Consolas" w:cs="Consolas"/>
-          <w:color w:val="000000"/>
-          <w:sz w:val="19"/>
-          <w:szCs w:val="19"/>
-          <w:lang w:val="en-US" w:eastAsia="en-US"/>
-        </w:rPr>
-        <w:t>applicant.Name</w:t>
-      </w:r>
-      <w:proofErr w:type="spellEnd"/>
-      <w:r>
-        <w:rPr>
-          <w:rFonts w:ascii="Consolas" w:hAnsi="Consolas" w:cs="Consolas"/>
-          <w:color w:val="000000"/>
-          <w:sz w:val="19"/>
-          <w:szCs w:val="19"/>
-          <w:lang w:val="en-US" w:eastAsia="en-US"/>
-        </w:rPr>
-        <w:t>}</w:t>
-      </w:r>
-      <w:r>
-        <w:rPr>
-          <w:rFonts w:ascii="Consolas" w:hAnsi="Consolas" w:cs="Consolas"/>
-          <w:color w:val="A31515"/>
-          <w:sz w:val="19"/>
-          <w:szCs w:val="19"/>
-          <w:lang w:val="en-US" w:eastAsia="en-US"/>
-        </w:rPr>
-        <w:t xml:space="preserve"> is on </w:t>
-      </w:r>
-      <w:r>
-        <w:rPr>
-          <w:rFonts w:ascii="Consolas" w:hAnsi="Consolas" w:cs="Consolas"/>
-          <w:color w:val="000000"/>
-          <w:sz w:val="19"/>
-          <w:szCs w:val="19"/>
-          <w:lang w:val="en-US" w:eastAsia="en-US"/>
-        </w:rPr>
-        <w:t>{</w:t>
-      </w:r>
-      <w:proofErr w:type="spellStart"/>
-      <w:r>
-        <w:rPr>
-          <w:rFonts w:ascii="Consolas" w:hAnsi="Consolas" w:cs="Consolas"/>
-          <w:color w:val="000000"/>
-          <w:sz w:val="19"/>
-          <w:szCs w:val="19"/>
-          <w:lang w:val="en-US" w:eastAsia="en-US"/>
-        </w:rPr>
-        <w:t>applicant.Course.Name</w:t>
-      </w:r>
-      <w:proofErr w:type="spellEnd"/>
-      <w:r>
-        <w:rPr>
-          <w:rFonts w:ascii="Consolas" w:hAnsi="Consolas" w:cs="Consolas"/>
-          <w:color w:val="000000"/>
-          <w:sz w:val="19"/>
-          <w:szCs w:val="19"/>
-          <w:lang w:val="en-US" w:eastAsia="en-US"/>
-        </w:rPr>
-        <w:t>}</w:t>
+        <w:t>{applicant.Course.Name}</w:t>
       </w:r>
       <w:r>
         <w:rPr>
@@ -1782,7 +1547,7 @@
 </file>
 
 <file path=word/endnotes.xml><?xml version="1.0" encoding="utf-8"?>
-<w:endnotes xmlns:wpc="http://schemas.microsoft.com/office/word/2010/wordprocessingCanvas" xmlns:mc="http://schemas.openxmlformats.org/markup-compatibility/2006" xmlns:o="urn:schemas-microsoft-com:office:office" xmlns:r="http://schemas.openxmlformats.org/officeDocument/2006/relationships" xmlns:m="http://schemas.openxmlformats.org/officeDocument/2006/math" xmlns:v="urn:schemas-microsoft-com:vml" xmlns:wp14="http://schemas.microsoft.com/office/word/2010/wordprocessingDrawing" xmlns:wp="http://schemas.openxmlformats.org/drawingml/2006/wordprocessingDrawing" xmlns:w10="urn:schemas-microsoft-com:office:word" xmlns:w="http://schemas.openxmlformats.org/wordprocessingml/2006/main" xmlns:w14="http://schemas.microsoft.com/office/word/2010/wordml" xmlns:w15="http://schemas.microsoft.com/office/word/2012/wordml" xmlns:wpg="http://schemas.microsoft.com/office/word/2010/wordprocessingGroup" xmlns:wpi="http://schemas.microsoft.com/office/word/2010/wordprocessingInk" xmlns:wne="http://schemas.microsoft.com/office/word/2006/wordml" xmlns:wps="http://schemas.microsoft.com/office/word/2010/wordprocessingShape" mc:Ignorable="w14 w15 wp14">
+<w:endnotes xmlns:wpc="http://schemas.microsoft.com/office/word/2010/wordprocessingCanvas" xmlns:cx="http://schemas.microsoft.com/office/drawing/2014/chartex" xmlns:cx1="http://schemas.microsoft.com/office/drawing/2015/9/8/chartex" xmlns:cx2="http://schemas.microsoft.com/office/drawing/2015/10/21/chartex" xmlns:cx3="http://schemas.microsoft.com/office/drawing/2016/5/9/chartex" xmlns:cx4="http://schemas.microsoft.com/office/drawing/2016/5/10/chartex" xmlns:cx5="http://schemas.microsoft.com/office/drawing/2016/5/11/chartex" xmlns:cx6="http://schemas.microsoft.com/office/drawing/2016/5/12/chartex" xmlns:cx7="http://schemas.microsoft.com/office/drawing/2016/5/13/chartex" xmlns:cx8="http://schemas.microsoft.com/office/drawing/2016/5/14/chartex" xmlns:mc="http://schemas.openxmlformats.org/markup-compatibility/2006" xmlns:aink="http://schemas.microsoft.com/office/drawing/2016/ink" xmlns:am3d="http://schemas.microsoft.com/office/drawing/2017/model3d" xmlns:o="urn:schemas-microsoft-com:office:office" xmlns:r="http://schemas.openxmlformats.org/officeDocument/2006/relationships" xmlns:m="http://schemas.openxmlformats.org/officeDocument/2006/math" xmlns:v="urn:schemas-microsoft-com:vml" xmlns:wp14="http://schemas.microsoft.com/office/word/2010/wordprocessingDrawing" xmlns:wp="http://schemas.openxmlformats.org/drawingml/2006/wordprocessingDrawing" xmlns:w10="urn:schemas-microsoft-com:office:word" xmlns:w="http://schemas.openxmlformats.org/wordprocessingml/2006/main" xmlns:w14="http://schemas.microsoft.com/office/word/2010/wordml" xmlns:w15="http://schemas.microsoft.com/office/word/2012/wordml" xmlns:w16cid="http://schemas.microsoft.com/office/word/2016/wordml/cid" xmlns:w16se="http://schemas.microsoft.com/office/word/2015/wordml/symex" xmlns:wpg="http://schemas.microsoft.com/office/word/2010/wordprocessingGroup" xmlns:wpi="http://schemas.microsoft.com/office/word/2010/wordprocessingInk" xmlns:wne="http://schemas.microsoft.com/office/word/2006/wordml" xmlns:wps="http://schemas.microsoft.com/office/word/2010/wordprocessingShape" mc:Ignorable="w14 w15 w16se w16cid wp14">
   <w:endnote w:type="separator" w:id="-1">
     <w:p>
       <w:r>
@@ -1801,7 +1566,7 @@
 </file>
 
 <file path=word/footer1.xml><?xml version="1.0" encoding="utf-8"?>
-<w:ftr xmlns:wpc="http://schemas.microsoft.com/office/word/2010/wordprocessingCanvas" xmlns:mc="http://schemas.openxmlformats.org/markup-compatibility/2006" xmlns:o="urn:schemas-microsoft-com:office:office" xmlns:r="http://schemas.openxmlformats.org/officeDocument/2006/relationships" xmlns:m="http://schemas.openxmlformats.org/officeDocument/2006/math" xmlns:v="urn:schemas-microsoft-com:vml" xmlns:wp14="http://schemas.microsoft.com/office/word/2010/wordprocessingDrawing" xmlns:wp="http://schemas.openxmlformats.org/drawingml/2006/wordprocessingDrawing" xmlns:w10="urn:schemas-microsoft-com:office:word" xmlns:w="http://schemas.openxmlformats.org/wordprocessingml/2006/main" xmlns:w14="http://schemas.microsoft.com/office/word/2010/wordml" xmlns:w15="http://schemas.microsoft.com/office/word/2012/wordml" xmlns:wpg="http://schemas.microsoft.com/office/word/2010/wordprocessingGroup" xmlns:wpi="http://schemas.microsoft.com/office/word/2010/wordprocessingInk" xmlns:wne="http://schemas.microsoft.com/office/word/2006/wordml" xmlns:wps="http://schemas.microsoft.com/office/word/2010/wordprocessingShape" mc:Ignorable="w14 w15 wp14">
+<w:ftr xmlns:wpc="http://schemas.microsoft.com/office/word/2010/wordprocessingCanvas" xmlns:cx="http://schemas.microsoft.com/office/drawing/2014/chartex" xmlns:cx1="http://schemas.microsoft.com/office/drawing/2015/9/8/chartex" xmlns:cx2="http://schemas.microsoft.com/office/drawing/2015/10/21/chartex" xmlns:cx3="http://schemas.microsoft.com/office/drawing/2016/5/9/chartex" xmlns:cx4="http://schemas.microsoft.com/office/drawing/2016/5/10/chartex" xmlns:cx5="http://schemas.microsoft.com/office/drawing/2016/5/11/chartex" xmlns:cx6="http://schemas.microsoft.com/office/drawing/2016/5/12/chartex" xmlns:cx7="http://schemas.microsoft.com/office/drawing/2016/5/13/chartex" xmlns:cx8="http://schemas.microsoft.com/office/drawing/2016/5/14/chartex" xmlns:mc="http://schemas.openxmlformats.org/markup-compatibility/2006" xmlns:aink="http://schemas.microsoft.com/office/drawing/2016/ink" xmlns:am3d="http://schemas.microsoft.com/office/drawing/2017/model3d" xmlns:o="urn:schemas-microsoft-com:office:office" xmlns:r="http://schemas.openxmlformats.org/officeDocument/2006/relationships" xmlns:m="http://schemas.openxmlformats.org/officeDocument/2006/math" xmlns:v="urn:schemas-microsoft-com:vml" xmlns:wp14="http://schemas.microsoft.com/office/word/2010/wordprocessingDrawing" xmlns:wp="http://schemas.openxmlformats.org/drawingml/2006/wordprocessingDrawing" xmlns:w10="urn:schemas-microsoft-com:office:word" xmlns:w="http://schemas.openxmlformats.org/wordprocessingml/2006/main" xmlns:w14="http://schemas.microsoft.com/office/word/2010/wordml" xmlns:w15="http://schemas.microsoft.com/office/word/2012/wordml" xmlns:w16cid="http://schemas.microsoft.com/office/word/2016/wordml/cid" xmlns:w16se="http://schemas.microsoft.com/office/word/2015/wordml/symex" xmlns:wpg="http://schemas.microsoft.com/office/word/2010/wordprocessingGroup" xmlns:wpi="http://schemas.microsoft.com/office/word/2010/wordprocessingInk" xmlns:wne="http://schemas.microsoft.com/office/word/2006/wordml" xmlns:wps="http://schemas.microsoft.com/office/word/2010/wordprocessingShape" mc:Ignorable="w14 w15 w16se w16cid wp14">
   <w:p>
     <w:pPr>
       <w:pStyle w:val="Footer"/>
@@ -1839,7 +1604,7 @@
 </file>
 
 <file path=word/footer2.xml><?xml version="1.0" encoding="utf-8"?>
-<w:ftr xmlns:wpc="http://schemas.microsoft.com/office/word/2010/wordprocessingCanvas" xmlns:mc="http://schemas.openxmlformats.org/markup-compatibility/2006" xmlns:o="urn:schemas-microsoft-com:office:office" xmlns:r="http://schemas.openxmlformats.org/officeDocument/2006/relationships" xmlns:m="http://schemas.openxmlformats.org/officeDocument/2006/math" xmlns:v="urn:schemas-microsoft-com:vml" xmlns:wp14="http://schemas.microsoft.com/office/word/2010/wordprocessingDrawing" xmlns:wp="http://schemas.openxmlformats.org/drawingml/2006/wordprocessingDrawing" xmlns:w10="urn:schemas-microsoft-com:office:word" xmlns:w="http://schemas.openxmlformats.org/wordprocessingml/2006/main" xmlns:w14="http://schemas.microsoft.com/office/word/2010/wordml" xmlns:w15="http://schemas.microsoft.com/office/word/2012/wordml" xmlns:wpg="http://schemas.microsoft.com/office/word/2010/wordprocessingGroup" xmlns:wpi="http://schemas.microsoft.com/office/word/2010/wordprocessingInk" xmlns:wne="http://schemas.microsoft.com/office/word/2006/wordml" xmlns:wps="http://schemas.microsoft.com/office/word/2010/wordprocessingShape" mc:Ignorable="w14 w15 wp14">
+<w:ftr xmlns:wpc="http://schemas.microsoft.com/office/word/2010/wordprocessingCanvas" xmlns:cx="http://schemas.microsoft.com/office/drawing/2014/chartex" xmlns:cx1="http://schemas.microsoft.com/office/drawing/2015/9/8/chartex" xmlns:cx2="http://schemas.microsoft.com/office/drawing/2015/10/21/chartex" xmlns:cx3="http://schemas.microsoft.com/office/drawing/2016/5/9/chartex" xmlns:cx4="http://schemas.microsoft.com/office/drawing/2016/5/10/chartex" xmlns:cx5="http://schemas.microsoft.com/office/drawing/2016/5/11/chartex" xmlns:cx6="http://schemas.microsoft.com/office/drawing/2016/5/12/chartex" xmlns:cx7="http://schemas.microsoft.com/office/drawing/2016/5/13/chartex" xmlns:cx8="http://schemas.microsoft.com/office/drawing/2016/5/14/chartex" xmlns:mc="http://schemas.openxmlformats.org/markup-compatibility/2006" xmlns:aink="http://schemas.microsoft.com/office/drawing/2016/ink" xmlns:am3d="http://schemas.microsoft.com/office/drawing/2017/model3d" xmlns:o="urn:schemas-microsoft-com:office:office" xmlns:r="http://schemas.openxmlformats.org/officeDocument/2006/relationships" xmlns:m="http://schemas.openxmlformats.org/officeDocument/2006/math" xmlns:v="urn:schemas-microsoft-com:vml" xmlns:wp14="http://schemas.microsoft.com/office/word/2010/wordprocessingDrawing" xmlns:wp="http://schemas.openxmlformats.org/drawingml/2006/wordprocessingDrawing" xmlns:w10="urn:schemas-microsoft-com:office:word" xmlns:w="http://schemas.openxmlformats.org/wordprocessingml/2006/main" xmlns:w14="http://schemas.microsoft.com/office/word/2010/wordml" xmlns:w15="http://schemas.microsoft.com/office/word/2012/wordml" xmlns:w16cid="http://schemas.microsoft.com/office/word/2016/wordml/cid" xmlns:w16se="http://schemas.microsoft.com/office/word/2015/wordml/symex" xmlns:wpg="http://schemas.microsoft.com/office/word/2010/wordprocessingGroup" xmlns:wpi="http://schemas.microsoft.com/office/word/2010/wordprocessingInk" xmlns:wne="http://schemas.microsoft.com/office/word/2006/wordml" xmlns:wps="http://schemas.microsoft.com/office/word/2010/wordprocessingShape" mc:Ignorable="w14 w15 w16se w16cid wp14">
   <w:p>
     <w:pPr>
       <w:pStyle w:val="Footer"/>
@@ -1854,7 +1619,7 @@
 </file>
 
 <file path=word/footnotes.xml><?xml version="1.0" encoding="utf-8"?>
-<w:footnotes xmlns:wpc="http://schemas.microsoft.com/office/word/2010/wordprocessingCanvas" xmlns:mc="http://schemas.openxmlformats.org/markup-compatibility/2006" xmlns:o="urn:schemas-microsoft-com:office:office" xmlns:r="http://schemas.openxmlformats.org/officeDocument/2006/relationships" xmlns:m="http://schemas.openxmlformats.org/officeDocument/2006/math" xmlns:v="urn:schemas-microsoft-com:vml" xmlns:wp14="http://schemas.microsoft.com/office/word/2010/wordprocessingDrawing" xmlns:wp="http://schemas.openxmlformats.org/drawingml/2006/wordprocessingDrawing" xmlns:w10="urn:schemas-microsoft-com:office:word" xmlns:w="http://schemas.openxmlformats.org/wordprocessingml/2006/main" xmlns:w14="http://schemas.microsoft.com/office/word/2010/wordml" xmlns:w15="http://schemas.microsoft.com/office/word/2012/wordml" xmlns:wpg="http://schemas.microsoft.com/office/word/2010/wordprocessingGroup" xmlns:wpi="http://schemas.microsoft.com/office/word/2010/wordprocessingInk" xmlns:wne="http://schemas.microsoft.com/office/word/2006/wordml" xmlns:wps="http://schemas.microsoft.com/office/word/2010/wordprocessingShape" mc:Ignorable="w14 w15 wp14">
+<w:footnotes xmlns:wpc="http://schemas.microsoft.com/office/word/2010/wordprocessingCanvas" xmlns:cx="http://schemas.microsoft.com/office/drawing/2014/chartex" xmlns:cx1="http://schemas.microsoft.com/office/drawing/2015/9/8/chartex" xmlns:cx2="http://schemas.microsoft.com/office/drawing/2015/10/21/chartex" xmlns:cx3="http://schemas.microsoft.com/office/drawing/2016/5/9/chartex" xmlns:cx4="http://schemas.microsoft.com/office/drawing/2016/5/10/chartex" xmlns:cx5="http://schemas.microsoft.com/office/drawing/2016/5/11/chartex" xmlns:cx6="http://schemas.microsoft.com/office/drawing/2016/5/12/chartex" xmlns:cx7="http://schemas.microsoft.com/office/drawing/2016/5/13/chartex" xmlns:cx8="http://schemas.microsoft.com/office/drawing/2016/5/14/chartex" xmlns:mc="http://schemas.openxmlformats.org/markup-compatibility/2006" xmlns:aink="http://schemas.microsoft.com/office/drawing/2016/ink" xmlns:am3d="http://schemas.microsoft.com/office/drawing/2017/model3d" xmlns:o="urn:schemas-microsoft-com:office:office" xmlns:r="http://schemas.openxmlformats.org/officeDocument/2006/relationships" xmlns:m="http://schemas.openxmlformats.org/officeDocument/2006/math" xmlns:v="urn:schemas-microsoft-com:vml" xmlns:wp14="http://schemas.microsoft.com/office/word/2010/wordprocessingDrawing" xmlns:wp="http://schemas.openxmlformats.org/drawingml/2006/wordprocessingDrawing" xmlns:w10="urn:schemas-microsoft-com:office:word" xmlns:w="http://schemas.openxmlformats.org/wordprocessingml/2006/main" xmlns:w14="http://schemas.microsoft.com/office/word/2010/wordml" xmlns:w15="http://schemas.microsoft.com/office/word/2012/wordml" xmlns:w16cid="http://schemas.microsoft.com/office/word/2016/wordml/cid" xmlns:w16se="http://schemas.microsoft.com/office/word/2015/wordml/symex" xmlns:wpg="http://schemas.microsoft.com/office/word/2010/wordprocessingGroup" xmlns:wpi="http://schemas.microsoft.com/office/word/2010/wordprocessingInk" xmlns:wne="http://schemas.microsoft.com/office/word/2006/wordml" xmlns:wps="http://schemas.microsoft.com/office/word/2010/wordprocessingShape" mc:Ignorable="w14 w15 w16se w16cid wp14">
   <w:footnote w:type="separator" w:id="-1">
     <w:p>
       <w:r>
@@ -1873,7 +1638,7 @@
 </file>
 
 <file path=word/header1.xml><?xml version="1.0" encoding="utf-8"?>
-<w:hdr xmlns:wpc="http://schemas.microsoft.com/office/word/2010/wordprocessingCanvas" xmlns:mc="http://schemas.openxmlformats.org/markup-compatibility/2006" xmlns:o="urn:schemas-microsoft-com:office:office" xmlns:r="http://schemas.openxmlformats.org/officeDocument/2006/relationships" xmlns:m="http://schemas.openxmlformats.org/officeDocument/2006/math" xmlns:v="urn:schemas-microsoft-com:vml" xmlns:wp14="http://schemas.microsoft.com/office/word/2010/wordprocessingDrawing" xmlns:wp="http://schemas.openxmlformats.org/drawingml/2006/wordprocessingDrawing" xmlns:w10="urn:schemas-microsoft-com:office:word" xmlns:w="http://schemas.openxmlformats.org/wordprocessingml/2006/main" xmlns:w14="http://schemas.microsoft.com/office/word/2010/wordml" xmlns:w15="http://schemas.microsoft.com/office/word/2012/wordml" xmlns:wpg="http://schemas.microsoft.com/office/word/2010/wordprocessingGroup" xmlns:wpi="http://schemas.microsoft.com/office/word/2010/wordprocessingInk" xmlns:wne="http://schemas.microsoft.com/office/word/2006/wordml" xmlns:wps="http://schemas.microsoft.com/office/word/2010/wordprocessingShape" mc:Ignorable="w14 w15 wp14">
+<w:hdr xmlns:wpc="http://schemas.microsoft.com/office/word/2010/wordprocessingCanvas" xmlns:cx="http://schemas.microsoft.com/office/drawing/2014/chartex" xmlns:cx1="http://schemas.microsoft.com/office/drawing/2015/9/8/chartex" xmlns:cx2="http://schemas.microsoft.com/office/drawing/2015/10/21/chartex" xmlns:cx3="http://schemas.microsoft.com/office/drawing/2016/5/9/chartex" xmlns:cx4="http://schemas.microsoft.com/office/drawing/2016/5/10/chartex" xmlns:cx5="http://schemas.microsoft.com/office/drawing/2016/5/11/chartex" xmlns:cx6="http://schemas.microsoft.com/office/drawing/2016/5/12/chartex" xmlns:cx7="http://schemas.microsoft.com/office/drawing/2016/5/13/chartex" xmlns:cx8="http://schemas.microsoft.com/office/drawing/2016/5/14/chartex" xmlns:mc="http://schemas.openxmlformats.org/markup-compatibility/2006" xmlns:aink="http://schemas.microsoft.com/office/drawing/2016/ink" xmlns:am3d="http://schemas.microsoft.com/office/drawing/2017/model3d" xmlns:o="urn:schemas-microsoft-com:office:office" xmlns:r="http://schemas.openxmlformats.org/officeDocument/2006/relationships" xmlns:m="http://schemas.openxmlformats.org/officeDocument/2006/math" xmlns:v="urn:schemas-microsoft-com:vml" xmlns:wp14="http://schemas.microsoft.com/office/word/2010/wordprocessingDrawing" xmlns:wp="http://schemas.openxmlformats.org/drawingml/2006/wordprocessingDrawing" xmlns:w10="urn:schemas-microsoft-com:office:word" xmlns:w="http://schemas.openxmlformats.org/wordprocessingml/2006/main" xmlns:w14="http://schemas.microsoft.com/office/word/2010/wordml" xmlns:w15="http://schemas.microsoft.com/office/word/2012/wordml" xmlns:w16cid="http://schemas.microsoft.com/office/word/2016/wordml/cid" xmlns:w16se="http://schemas.microsoft.com/office/word/2015/wordml/symex" xmlns:wpg="http://schemas.microsoft.com/office/word/2010/wordprocessingGroup" xmlns:wpi="http://schemas.microsoft.com/office/word/2010/wordprocessingInk" xmlns:wne="http://schemas.microsoft.com/office/word/2006/wordml" xmlns:wps="http://schemas.microsoft.com/office/word/2010/wordprocessingShape" mc:Ignorable="w14 w15 w16se w16cid wp14">
   <w:p>
     <w:pPr>
       <w:pStyle w:val="Header"/>
@@ -1893,8 +1658,8 @@
 </file>
 
 <file path=word/numbering.xml><?xml version="1.0" encoding="utf-8"?>
-<w:numbering xmlns:wpc="http://schemas.microsoft.com/office/word/2010/wordprocessingCanvas" xmlns:mc="http://schemas.openxmlformats.org/markup-compatibility/2006" xmlns:o="urn:schemas-microsoft-com:office:office" xmlns:r="http://schemas.openxmlformats.org/officeDocument/2006/relationships" xmlns:m="http://schemas.openxmlformats.org/officeDocument/2006/math" xmlns:v="urn:schemas-microsoft-com:vml" xmlns:wp14="http://schemas.microsoft.com/office/word/2010/wordprocessingDrawing" xmlns:wp="http://schemas.openxmlformats.org/drawingml/2006/wordprocessingDrawing" xmlns:w10="urn:schemas-microsoft-com:office:word" xmlns:w="http://schemas.openxmlformats.org/wordprocessingml/2006/main" xmlns:w14="http://schemas.microsoft.com/office/word/2010/wordml" xmlns:w15="http://schemas.microsoft.com/office/word/2012/wordml" xmlns:wpg="http://schemas.microsoft.com/office/word/2010/wordprocessingGroup" xmlns:wpi="http://schemas.microsoft.com/office/word/2010/wordprocessingInk" xmlns:wne="http://schemas.microsoft.com/office/word/2006/wordml" xmlns:wps="http://schemas.microsoft.com/office/word/2010/wordprocessingShape" mc:Ignorable="w14 w15 wp14">
-  <w:abstractNum w:abstractNumId="0">
+<w:numbering xmlns:wpc="http://schemas.microsoft.com/office/word/2010/wordprocessingCanvas" xmlns:cx="http://schemas.microsoft.com/office/drawing/2014/chartex" xmlns:cx1="http://schemas.microsoft.com/office/drawing/2015/9/8/chartex" xmlns:cx2="http://schemas.microsoft.com/office/drawing/2015/10/21/chartex" xmlns:cx3="http://schemas.microsoft.com/office/drawing/2016/5/9/chartex" xmlns:cx4="http://schemas.microsoft.com/office/drawing/2016/5/10/chartex" xmlns:cx5="http://schemas.microsoft.com/office/drawing/2016/5/11/chartex" xmlns:cx6="http://schemas.microsoft.com/office/drawing/2016/5/12/chartex" xmlns:cx7="http://schemas.microsoft.com/office/drawing/2016/5/13/chartex" xmlns:cx8="http://schemas.microsoft.com/office/drawing/2016/5/14/chartex" xmlns:mc="http://schemas.openxmlformats.org/markup-compatibility/2006" xmlns:aink="http://schemas.microsoft.com/office/drawing/2016/ink" xmlns:am3d="http://schemas.microsoft.com/office/drawing/2017/model3d" xmlns:o="urn:schemas-microsoft-com:office:office" xmlns:r="http://schemas.openxmlformats.org/officeDocument/2006/relationships" xmlns:m="http://schemas.openxmlformats.org/officeDocument/2006/math" xmlns:v="urn:schemas-microsoft-com:vml" xmlns:wp14="http://schemas.microsoft.com/office/word/2010/wordprocessingDrawing" xmlns:wp="http://schemas.openxmlformats.org/drawingml/2006/wordprocessingDrawing" xmlns:w10="urn:schemas-microsoft-com:office:word" xmlns:w="http://schemas.openxmlformats.org/wordprocessingml/2006/main" xmlns:w14="http://schemas.microsoft.com/office/word/2010/wordml" xmlns:w15="http://schemas.microsoft.com/office/word/2012/wordml" xmlns:w16cid="http://schemas.microsoft.com/office/word/2016/wordml/cid" xmlns:w16se="http://schemas.microsoft.com/office/word/2015/wordml/symex" xmlns:wpg="http://schemas.microsoft.com/office/word/2010/wordprocessingGroup" xmlns:wpi="http://schemas.microsoft.com/office/word/2010/wordprocessingInk" xmlns:wne="http://schemas.microsoft.com/office/word/2006/wordml" xmlns:wps="http://schemas.microsoft.com/office/word/2010/wordprocessingShape" mc:Ignorable="w14 w15 w16se w16cid wp14">
+  <w:abstractNum w:abstractNumId="0" w15:restartNumberingAfterBreak="0">
     <w:nsid w:val="03A758E0"/>
     <w:multiLevelType w:val="hybridMultilevel"/>
     <w:tmpl w:val="BFD6E7A8"/>
@@ -2007,7 +1772,7 @@
       </w:rPr>
     </w:lvl>
   </w:abstractNum>
-  <w:abstractNum w:abstractNumId="1">
+  <w:abstractNum w:abstractNumId="1" w15:restartNumberingAfterBreak="0">
     <w:nsid w:val="0E51749D"/>
     <w:multiLevelType w:val="hybridMultilevel"/>
     <w:tmpl w:val="A3D008C6"/>
@@ -2123,7 +1888,7 @@
       </w:pPr>
     </w:lvl>
   </w:abstractNum>
-  <w:abstractNum w:abstractNumId="2">
+  <w:abstractNum w:abstractNumId="2" w15:restartNumberingAfterBreak="0">
     <w:nsid w:val="11053211"/>
     <w:multiLevelType w:val="hybridMultilevel"/>
     <w:tmpl w:val="F782FDDA"/>
@@ -2209,7 +1974,7 @@
       </w:pPr>
     </w:lvl>
   </w:abstractNum>
-  <w:abstractNum w:abstractNumId="3">
+  <w:abstractNum w:abstractNumId="3" w15:restartNumberingAfterBreak="0">
     <w:nsid w:val="12FF729A"/>
     <w:multiLevelType w:val="hybridMultilevel"/>
     <w:tmpl w:val="B66CED68"/>
@@ -2326,7 +2091,7 @@
       </w:pPr>
     </w:lvl>
   </w:abstractNum>
-  <w:abstractNum w:abstractNumId="4">
+  <w:abstractNum w:abstractNumId="4" w15:restartNumberingAfterBreak="0">
     <w:nsid w:val="1F565333"/>
     <w:multiLevelType w:val="hybridMultilevel"/>
     <w:tmpl w:val="2FD8C892"/>
@@ -2439,7 +2204,7 @@
       </w:pPr>
     </w:lvl>
   </w:abstractNum>
-  <w:abstractNum w:abstractNumId="5">
+  <w:abstractNum w:abstractNumId="5" w15:restartNumberingAfterBreak="0">
     <w:nsid w:val="215D1AD8"/>
     <w:multiLevelType w:val="hybridMultilevel"/>
     <w:tmpl w:val="2FDC748A"/>
@@ -2579,7 +2344,7 @@
       </w:rPr>
     </w:lvl>
   </w:abstractNum>
-  <w:abstractNum w:abstractNumId="6">
+  <w:abstractNum w:abstractNumId="6" w15:restartNumberingAfterBreak="0">
     <w:nsid w:val="2FB20F5A"/>
     <w:multiLevelType w:val="hybridMultilevel"/>
     <w:tmpl w:val="319A55D8"/>
@@ -2692,7 +2457,7 @@
       </w:pPr>
     </w:lvl>
   </w:abstractNum>
-  <w:abstractNum w:abstractNumId="7">
+  <w:abstractNum w:abstractNumId="7" w15:restartNumberingAfterBreak="0">
     <w:nsid w:val="31D0465C"/>
     <w:multiLevelType w:val="hybridMultilevel"/>
     <w:tmpl w:val="DA768A54"/>
@@ -2805,7 +2570,7 @@
       </w:pPr>
     </w:lvl>
   </w:abstractNum>
-  <w:abstractNum w:abstractNumId="8">
+  <w:abstractNum w:abstractNumId="8" w15:restartNumberingAfterBreak="0">
     <w:nsid w:val="33D53EF2"/>
     <w:multiLevelType w:val="hybridMultilevel"/>
     <w:tmpl w:val="25F220D0"/>
@@ -2891,7 +2656,7 @@
       </w:pPr>
     </w:lvl>
   </w:abstractNum>
-  <w:abstractNum w:abstractNumId="9">
+  <w:abstractNum w:abstractNumId="9" w15:restartNumberingAfterBreak="0">
     <w:nsid w:val="353D2B3A"/>
     <w:multiLevelType w:val="hybridMultilevel"/>
     <w:tmpl w:val="25FA33B0"/>
@@ -3004,7 +2769,7 @@
       </w:pPr>
     </w:lvl>
   </w:abstractNum>
-  <w:abstractNum w:abstractNumId="10">
+  <w:abstractNum w:abstractNumId="10" w15:restartNumberingAfterBreak="0">
     <w:nsid w:val="376D1143"/>
     <w:multiLevelType w:val="hybridMultilevel"/>
     <w:tmpl w:val="CBDE999C"/>
@@ -3121,7 +2886,7 @@
       </w:pPr>
     </w:lvl>
   </w:abstractNum>
-  <w:abstractNum w:abstractNumId="11">
+  <w:abstractNum w:abstractNumId="11" w15:restartNumberingAfterBreak="0">
     <w:nsid w:val="43B54AB3"/>
     <w:multiLevelType w:val="multilevel"/>
     <w:tmpl w:val="EC6C965A"/>
@@ -3270,7 +3035,7 @@
       </w:rPr>
     </w:lvl>
   </w:abstractNum>
-  <w:abstractNum w:abstractNumId="12">
+  <w:abstractNum w:abstractNumId="12" w15:restartNumberingAfterBreak="0">
     <w:nsid w:val="45D121A4"/>
     <w:multiLevelType w:val="hybridMultilevel"/>
     <w:tmpl w:val="79EA7556"/>
@@ -3383,7 +3148,7 @@
       </w:pPr>
     </w:lvl>
   </w:abstractNum>
-  <w:abstractNum w:abstractNumId="13">
+  <w:abstractNum w:abstractNumId="13" w15:restartNumberingAfterBreak="0">
     <w:nsid w:val="48DC73D3"/>
     <w:multiLevelType w:val="hybridMultilevel"/>
     <w:tmpl w:val="57E4186C"/>
@@ -3469,7 +3234,7 @@
       </w:pPr>
     </w:lvl>
   </w:abstractNum>
-  <w:abstractNum w:abstractNumId="14">
+  <w:abstractNum w:abstractNumId="14" w15:restartNumberingAfterBreak="0">
     <w:nsid w:val="4D4A4A91"/>
     <w:multiLevelType w:val="hybridMultilevel"/>
     <w:tmpl w:val="BCE65A5C"/>
@@ -3582,7 +3347,7 @@
       </w:pPr>
     </w:lvl>
   </w:abstractNum>
-  <w:abstractNum w:abstractNumId="15">
+  <w:abstractNum w:abstractNumId="15" w15:restartNumberingAfterBreak="0">
     <w:nsid w:val="52D201F2"/>
     <w:multiLevelType w:val="hybridMultilevel"/>
     <w:tmpl w:val="9B4AD6B0"/>
@@ -3695,7 +3460,7 @@
       </w:pPr>
     </w:lvl>
   </w:abstractNum>
-  <w:abstractNum w:abstractNumId="16">
+  <w:abstractNum w:abstractNumId="16" w15:restartNumberingAfterBreak="0">
     <w:nsid w:val="55851F1F"/>
     <w:multiLevelType w:val="hybridMultilevel"/>
     <w:tmpl w:val="1FD6D5F0"/>
@@ -3808,7 +3573,7 @@
       </w:rPr>
     </w:lvl>
   </w:abstractNum>
-  <w:abstractNum w:abstractNumId="17">
+  <w:abstractNum w:abstractNumId="17" w15:restartNumberingAfterBreak="0">
     <w:nsid w:val="5887736F"/>
     <w:multiLevelType w:val="hybridMultilevel"/>
     <w:tmpl w:val="621EB3BE"/>
@@ -3921,7 +3686,7 @@
       </w:pPr>
     </w:lvl>
   </w:abstractNum>
-  <w:abstractNum w:abstractNumId="18">
+  <w:abstractNum w:abstractNumId="18" w15:restartNumberingAfterBreak="0">
     <w:nsid w:val="59B12622"/>
     <w:multiLevelType w:val="hybridMultilevel"/>
     <w:tmpl w:val="2072341C"/>
@@ -4034,7 +3799,7 @@
       </w:pPr>
     </w:lvl>
   </w:abstractNum>
-  <w:abstractNum w:abstractNumId="19">
+  <w:abstractNum w:abstractNumId="19" w15:restartNumberingAfterBreak="0">
     <w:nsid w:val="617521A1"/>
     <w:multiLevelType w:val="hybridMultilevel"/>
     <w:tmpl w:val="9A564AEC"/>
@@ -4147,7 +3912,7 @@
       </w:pPr>
     </w:lvl>
   </w:abstractNum>
-  <w:abstractNum w:abstractNumId="20">
+  <w:abstractNum w:abstractNumId="20" w15:restartNumberingAfterBreak="0">
     <w:nsid w:val="65B651A4"/>
     <w:multiLevelType w:val="hybridMultilevel"/>
     <w:tmpl w:val="A8C6682A"/>
@@ -4263,7 +4028,7 @@
       </w:pPr>
     </w:lvl>
   </w:abstractNum>
-  <w:abstractNum w:abstractNumId="21">
+  <w:abstractNum w:abstractNumId="21" w15:restartNumberingAfterBreak="0">
     <w:nsid w:val="6BEC1114"/>
     <w:multiLevelType w:val="hybridMultilevel"/>
     <w:tmpl w:val="AEB4A6A6"/>
@@ -4383,7 +4148,7 @@
       </w:pPr>
     </w:lvl>
   </w:abstractNum>
-  <w:abstractNum w:abstractNumId="22">
+  <w:abstractNum w:abstractNumId="22" w15:restartNumberingAfterBreak="0">
     <w:nsid w:val="6C3C09FC"/>
     <w:multiLevelType w:val="hybridMultilevel"/>
     <w:tmpl w:val="1A0A4E36"/>
@@ -4662,7 +4427,7 @@
 </file>
 
 <file path=word/styles.xml><?xml version="1.0" encoding="utf-8"?>
-<w:styles xmlns:mc="http://schemas.openxmlformats.org/markup-compatibility/2006" xmlns:r="http://schemas.openxmlformats.org/officeDocument/2006/relationships" xmlns:w="http://schemas.openxmlformats.org/wordprocessingml/2006/main" xmlns:w14="http://schemas.microsoft.com/office/word/2010/wordml" xmlns:w15="http://schemas.microsoft.com/office/word/2012/wordml" mc:Ignorable="w14 w15">
+<w:styles xmlns:mc="http://schemas.openxmlformats.org/markup-compatibility/2006" xmlns:r="http://schemas.openxmlformats.org/officeDocument/2006/relationships" xmlns:w="http://schemas.openxmlformats.org/wordprocessingml/2006/main" xmlns:w14="http://schemas.microsoft.com/office/word/2010/wordml" xmlns:w15="http://schemas.microsoft.com/office/word/2012/wordml" xmlns:w16cid="http://schemas.microsoft.com/office/word/2016/wordml/cid" xmlns:w16se="http://schemas.microsoft.com/office/word/2015/wordml/symex" mc:Ignorable="w14 w15 w16se w16cid">
   <w:docDefaults>
     <w:rPrDefault>
       <w:rPr>
@@ -4672,7 +4437,7 @@
     </w:rPrDefault>
     <w:pPrDefault/>
   </w:docDefaults>
-  <w:latentStyles w:defLockedState="0" w:defUIPriority="99" w:defSemiHidden="0" w:defUnhideWhenUsed="0" w:defQFormat="0" w:count="371">
+  <w:latentStyles w:defLockedState="0" w:defUIPriority="99" w:defSemiHidden="0" w:defUnhideWhenUsed="0" w:defQFormat="0" w:count="376">
     <w:lsdException w:name="Normal" w:uiPriority="0" w:qFormat="1"/>
     <w:lsdException w:name="heading 1" w:uiPriority="9" w:qFormat="1"/>
     <w:lsdException w:name="heading 2" w:semiHidden="1" w:uiPriority="9" w:unhideWhenUsed="1" w:qFormat="1"/>
@@ -4778,7 +4543,6 @@
     <w:lsdException w:name="HTML Sample" w:semiHidden="1" w:unhideWhenUsed="1"/>
     <w:lsdException w:name="HTML Typewriter" w:semiHidden="1" w:unhideWhenUsed="1"/>
     <w:lsdException w:name="HTML Variable" w:semiHidden="1" w:unhideWhenUsed="1"/>
-    <w:lsdException w:name="Normal Table" w:semiHidden="1" w:unhideWhenUsed="1"/>
     <w:lsdException w:name="annotation subject" w:semiHidden="1" w:unhideWhenUsed="1"/>
     <w:lsdException w:name="No List" w:semiHidden="1" w:unhideWhenUsed="1"/>
     <w:lsdException w:name="Outline List 1" w:semiHidden="1" w:unhideWhenUsed="1"/>
@@ -4821,11 +4585,8 @@
     <w:lsdException w:name="Table Contemporary" w:semiHidden="1" w:unhideWhenUsed="1"/>
     <w:lsdException w:name="Table Elegant" w:semiHidden="1" w:unhideWhenUsed="1"/>
     <w:lsdException w:name="Table Professional" w:semiHidden="1" w:unhideWhenUsed="1"/>
-    <w:lsdException w:name="Table Subtle 1" w:semiHidden="1" w:unhideWhenUsed="1"/>
     <w:lsdException w:name="Table Subtle 2" w:semiHidden="1" w:unhideWhenUsed="1"/>
     <w:lsdException w:name="Table Web 1" w:semiHidden="1" w:unhideWhenUsed="1"/>
-    <w:lsdException w:name="Table Web 2" w:semiHidden="1" w:unhideWhenUsed="1"/>
-    <w:lsdException w:name="Table Web 3" w:semiHidden="1" w:unhideWhenUsed="1"/>
     <w:lsdException w:name="Balloon Text" w:semiHidden="1" w:unhideWhenUsed="1"/>
     <w:lsdException w:name="Table Grid" w:uiPriority="59"/>
     <w:lsdException w:name="Table Theme" w:semiHidden="1" w:unhideWhenUsed="1"/>
@@ -5044,6 +4805,11 @@
     <w:lsdException w:name="List Table 5 Dark Accent 6" w:uiPriority="50"/>
     <w:lsdException w:name="List Table 6 Colorful Accent 6" w:uiPriority="51"/>
     <w:lsdException w:name="List Table 7 Colorful Accent 6" w:uiPriority="52"/>
+    <w:lsdException w:name="Mention" w:semiHidden="1" w:unhideWhenUsed="1"/>
+    <w:lsdException w:name="Smart Hyperlink" w:semiHidden="1" w:unhideWhenUsed="1"/>
+    <w:lsdException w:name="Hashtag" w:semiHidden="1" w:unhideWhenUsed="1"/>
+    <w:lsdException w:name="Unresolved Mention" w:semiHidden="1" w:unhideWhenUsed="1"/>
+    <w:lsdException w:name="Smart Link" w:semiHidden="1" w:unhideWhenUsed="1"/>
   </w:latentStyles>
   <w:style w:type="paragraph" w:default="1" w:styleId="Normal">
     <w:name w:val="Normal"/>
@@ -5058,7 +4824,6 @@
   <w:style w:type="character" w:default="1" w:styleId="DefaultParagraphFont">
     <w:name w:val="Default Paragraph Font"/>
     <w:uiPriority w:val="1"/>
-    <w:semiHidden/>
     <w:unhideWhenUsed/>
   </w:style>
   <w:style w:type="table" w:default="1" w:styleId="TableNormal">
@@ -5382,12 +5147,9 @@
 </file>
 
 <file path=customXml/item1.xml><?xml version="1.0" encoding="utf-8"?>
-<?mso-contentType ?>
-<FormTemplates xmlns="http://schemas.microsoft.com/sharepoint/v3/contenttype/forms">
-  <Display>DocumentLibraryForm</Display>
-  <Edit>DocumentLibraryForm</Edit>
-  <New>DocumentLibraryForm</New>
-</FormTemplates>
+<p:properties xmlns:p="http://schemas.microsoft.com/office/2006/metadata/properties" xmlns:xsi="http://www.w3.org/2001/XMLSchema-instance" xmlns:pc="http://schemas.microsoft.com/office/infopath/2007/PartnerControls">
+  <documentManagement/>
+</p:properties>
 </file>
 
 <file path=customXml/item2.xml><?xml version="1.0" encoding="utf-8"?>
@@ -5505,15 +5267,19 @@
 </file>
 
 <file path=customXml/item3.xml><?xml version="1.0" encoding="utf-8"?>
-<p:properties xmlns:p="http://schemas.microsoft.com/office/2006/metadata/properties" xmlns:xsi="http://www.w3.org/2001/XMLSchema-instance" xmlns:pc="http://schemas.microsoft.com/office/infopath/2007/PartnerControls">
-  <documentManagement/>
-</p:properties>
+<?mso-contentType ?>
+<FormTemplates xmlns="http://schemas.microsoft.com/sharepoint/v3/contenttype/forms">
+  <Display>DocumentLibraryForm</Display>
+  <Edit>DocumentLibraryForm</Edit>
+  <New>DocumentLibraryForm</New>
+</FormTemplates>
 </file>
 
 <file path=customXml/itemProps1.xml><?xml version="1.0" encoding="utf-8"?>
-<ds:datastoreItem xmlns:ds="http://schemas.openxmlformats.org/officeDocument/2006/customXml" ds:itemID="{91ED386F-93DA-4612-9304-BE44C6436360}">
+<ds:datastoreItem xmlns:ds="http://schemas.openxmlformats.org/officeDocument/2006/customXml" ds:itemID="{2DBE5928-8189-40A0-8F0D-46A02E47D0FD}">
   <ds:schemaRefs>
-    <ds:schemaRef ds:uri="http://schemas.microsoft.com/sharepoint/v3/contenttype/forms"/>
+    <ds:schemaRef ds:uri="http://schemas.microsoft.com/office/2006/metadata/properties"/>
+    <ds:schemaRef ds:uri="http://schemas.microsoft.com/office/infopath/2007/PartnerControls"/>
   </ds:schemaRefs>
 </ds:datastoreItem>
 </file>
@@ -5535,10 +5301,9 @@
 </file>
 
 <file path=customXml/itemProps3.xml><?xml version="1.0" encoding="utf-8"?>
-<ds:datastoreItem xmlns:ds="http://schemas.openxmlformats.org/officeDocument/2006/customXml" ds:itemID="{2DBE5928-8189-40A0-8F0D-46A02E47D0FD}">
+<ds:datastoreItem xmlns:ds="http://schemas.openxmlformats.org/officeDocument/2006/customXml" ds:itemID="{91ED386F-93DA-4612-9304-BE44C6436360}">
   <ds:schemaRefs>
-    <ds:schemaRef ds:uri="http://schemas.microsoft.com/office/2006/metadata/properties"/>
-    <ds:schemaRef ds:uri="http://schemas.microsoft.com/office/infopath/2007/PartnerControls"/>
+    <ds:schemaRef ds:uri="http://schemas.microsoft.com/sharepoint/v3/contenttype/forms"/>
   </ds:schemaRefs>
 </ds:datastoreItem>
 </file>
</xml_diff>